<commit_message>
Change the letter formatting to suit the paper template, add instruction to draw the winner, further comment.
</commit_message>
<xml_diff>
--- a/UserGenerator/Result/Result.docx
+++ b/UserGenerator/Result/Result.docx
@@ -1453,7 +1453,7 @@
                 <wp:extent cx="3429000" cy="2228850"/>
                 <wp:effectExtent l="9525" t="9525" r="9525" b="9525"/>
                 <wp:wrapNone/>
-                <wp:docPr id="61" name="_x0000_s1409" hidden="1"/>
+                <wp:docPr id="37" name="_x0000_s1409" hidden="1"/>
                 <wp:cNvGraphicFramePr>
                   <a:graphicFrameLocks xmlns:a="http://schemas.openxmlformats.org/drawingml/2006/main" noChangeAspect="1"/>
                 </wp:cNvGraphicFramePr>
@@ -1525,7 +1525,7 @@
                 <wp:extent cx="3429000" cy="2228850"/>
                 <wp:effectExtent l="9525" t="9525" r="9525" b="9525"/>
                 <wp:wrapNone/>
-                <wp:docPr id="62" name="_x0000_s1410" hidden="1"/>
+                <wp:docPr id="38" name="_x0000_s1410" hidden="1"/>
                 <wp:cNvGraphicFramePr>
                   <a:graphicFrameLocks xmlns:a="http://schemas.openxmlformats.org/drawingml/2006/main" noChangeAspect="1"/>
                 </wp:cNvGraphicFramePr>
@@ -1597,7 +1597,7 @@
                 <wp:extent cx="3429000" cy="2228850"/>
                 <wp:effectExtent l="9525" t="9525" r="9525" b="9525"/>
                 <wp:wrapNone/>
-                <wp:docPr id="63" name="_x0000_s1411" hidden="1"/>
+                <wp:docPr id="39" name="_x0000_s1411" hidden="1"/>
                 <wp:cNvGraphicFramePr>
                   <a:graphicFrameLocks xmlns:a="http://schemas.openxmlformats.org/drawingml/2006/main" noChangeAspect="1"/>
                 </wp:cNvGraphicFramePr>
@@ -1669,7 +1669,7 @@
                 <wp:extent cx="3429000" cy="2228850"/>
                 <wp:effectExtent l="9525" t="9525" r="9525" b="9525"/>
                 <wp:wrapNone/>
-                <wp:docPr id="64" name="_x0000_s1412" hidden="1"/>
+                <wp:docPr id="40" name="_x0000_s1412" hidden="1"/>
                 <wp:cNvGraphicFramePr>
                   <a:graphicFrameLocks xmlns:a="http://schemas.openxmlformats.org/drawingml/2006/main" noChangeAspect="1"/>
                 </wp:cNvGraphicFramePr>
@@ -1741,7 +1741,7 @@
                 <wp:extent cx="3429000" cy="2228850"/>
                 <wp:effectExtent l="9525" t="9525" r="9525" b="9525"/>
                 <wp:wrapNone/>
-                <wp:docPr id="65" name="_x0000_s1413" hidden="1"/>
+                <wp:docPr id="41" name="_x0000_s1413" hidden="1"/>
                 <wp:cNvGraphicFramePr>
                   <a:graphicFrameLocks xmlns:a="http://schemas.openxmlformats.org/drawingml/2006/main" noChangeAspect="1"/>
                 </wp:cNvGraphicFramePr>
@@ -1813,7 +1813,7 @@
                 <wp:extent cx="3429000" cy="2228850"/>
                 <wp:effectExtent l="9525" t="9525" r="9525" b="9525"/>
                 <wp:wrapNone/>
-                <wp:docPr id="66" name="_x0000_s1414" hidden="1"/>
+                <wp:docPr id="42" name="_x0000_s1414" hidden="1"/>
                 <wp:cNvGraphicFramePr>
                   <a:graphicFrameLocks xmlns:a="http://schemas.openxmlformats.org/drawingml/2006/main" noChangeAspect="1"/>
                 </wp:cNvGraphicFramePr>
@@ -1885,7 +1885,7 @@
                 <wp:extent cx="3429000" cy="2228850"/>
                 <wp:effectExtent l="9525" t="9525" r="9525" b="9525"/>
                 <wp:wrapNone/>
-                <wp:docPr id="67" name="_x0000_s1415" hidden="1"/>
+                <wp:docPr id="43" name="_x0000_s1415" hidden="1"/>
                 <wp:cNvGraphicFramePr>
                   <a:graphicFrameLocks xmlns:a="http://schemas.openxmlformats.org/drawingml/2006/main" noChangeAspect="1"/>
                 </wp:cNvGraphicFramePr>
@@ -1957,7 +1957,7 @@
                 <wp:extent cx="3429000" cy="2228850"/>
                 <wp:effectExtent l="9525" t="9525" r="9525" b="9525"/>
                 <wp:wrapNone/>
-                <wp:docPr id="68" name="_x0000_s1416" hidden="1"/>
+                <wp:docPr id="44" name="_x0000_s1416" hidden="1"/>
                 <wp:cNvGraphicFramePr>
                   <a:graphicFrameLocks xmlns:a="http://schemas.openxmlformats.org/drawingml/2006/main" noChangeAspect="1"/>
                 </wp:cNvGraphicFramePr>
@@ -3561,7 +3561,7 @@
                 <wp:extent cx="3429000" cy="2228850"/>
                 <wp:effectExtent l="9525" t="9525" r="9525" b="9525"/>
                 <wp:wrapNone/>
-                <wp:docPr id="69" name="AutoShape 9" hidden="1"/>
+                <wp:docPr id="45" name="AutoShape 9" hidden="1"/>
                 <wp:cNvGraphicFramePr>
                   <a:graphicFrameLocks xmlns:a="http://schemas.openxmlformats.org/drawingml/2006/main" noChangeAspect="1"/>
                 </wp:cNvGraphicFramePr>
@@ -3633,7 +3633,7 @@
                 <wp:extent cx="3429000" cy="2228850"/>
                 <wp:effectExtent l="9525" t="9525" r="9525" b="9525"/>
                 <wp:wrapNone/>
-                <wp:docPr id="70" name="AutoShape 8" hidden="1"/>
+                <wp:docPr id="46" name="AutoShape 8" hidden="1"/>
                 <wp:cNvGraphicFramePr>
                   <a:graphicFrameLocks xmlns:a="http://schemas.openxmlformats.org/drawingml/2006/main" noChangeAspect="1"/>
                 </wp:cNvGraphicFramePr>
@@ -3705,7 +3705,7 @@
                 <wp:extent cx="3429000" cy="2228850"/>
                 <wp:effectExtent l="9525" t="9525" r="9525" b="9525"/>
                 <wp:wrapNone/>
-                <wp:docPr id="71" name="AutoShape 7" hidden="1"/>
+                <wp:docPr id="47" name="AutoShape 7" hidden="1"/>
                 <wp:cNvGraphicFramePr>
                   <a:graphicFrameLocks xmlns:a="http://schemas.openxmlformats.org/drawingml/2006/main" noChangeAspect="1"/>
                 </wp:cNvGraphicFramePr>
@@ -3777,7 +3777,7 @@
                 <wp:extent cx="3429000" cy="2228850"/>
                 <wp:effectExtent l="9525" t="9525" r="9525" b="9525"/>
                 <wp:wrapNone/>
-                <wp:docPr id="72" name="AutoShape 6" hidden="1"/>
+                <wp:docPr id="48" name="AutoShape 6" hidden="1"/>
                 <wp:cNvGraphicFramePr>
                   <a:graphicFrameLocks xmlns:a="http://schemas.openxmlformats.org/drawingml/2006/main" noChangeAspect="1"/>
                 </wp:cNvGraphicFramePr>
@@ -3849,7 +3849,7 @@
                 <wp:extent cx="3429000" cy="2228850"/>
                 <wp:effectExtent l="9525" t="9525" r="9525" b="9525"/>
                 <wp:wrapNone/>
-                <wp:docPr id="73" name="AutoShape 5" hidden="1"/>
+                <wp:docPr id="49" name="AutoShape 5" hidden="1"/>
                 <wp:cNvGraphicFramePr>
                   <a:graphicFrameLocks xmlns:a="http://schemas.openxmlformats.org/drawingml/2006/main" noChangeAspect="1"/>
                 </wp:cNvGraphicFramePr>
@@ -3921,7 +3921,7 @@
                 <wp:extent cx="3429000" cy="2228850"/>
                 <wp:effectExtent l="9525" t="9525" r="9525" b="9525"/>
                 <wp:wrapNone/>
-                <wp:docPr id="74" name="AutoShape 4" hidden="1"/>
+                <wp:docPr id="50" name="AutoShape 4" hidden="1"/>
                 <wp:cNvGraphicFramePr>
                   <a:graphicFrameLocks xmlns:a="http://schemas.openxmlformats.org/drawingml/2006/main" noChangeAspect="1"/>
                 </wp:cNvGraphicFramePr>
@@ -3993,7 +3993,7 @@
                 <wp:extent cx="3429000" cy="2228850"/>
                 <wp:effectExtent l="9525" t="9525" r="9525" b="9525"/>
                 <wp:wrapNone/>
-                <wp:docPr id="75" name="AutoShape 3" hidden="1"/>
+                <wp:docPr id="51" name="AutoShape 3" hidden="1"/>
                 <wp:cNvGraphicFramePr>
                   <a:graphicFrameLocks xmlns:a="http://schemas.openxmlformats.org/drawingml/2006/main" noChangeAspect="1"/>
                 </wp:cNvGraphicFramePr>
@@ -4065,7 +4065,7 @@
                 <wp:extent cx="3429000" cy="2228850"/>
                 <wp:effectExtent l="9525" t="9525" r="9525" b="9525"/>
                 <wp:wrapNone/>
-                <wp:docPr id="76" name="AutoShape 2" hidden="1"/>
+                <wp:docPr id="52" name="AutoShape 2" hidden="1"/>
                 <wp:cNvGraphicFramePr>
                   <a:graphicFrameLocks xmlns:a="http://schemas.openxmlformats.org/drawingml/2006/main" noChangeAspect="1"/>
                 </wp:cNvGraphicFramePr>
@@ -5670,7 +5670,7 @@
                 <wp:extent cx="3429000" cy="2228850"/>
                 <wp:effectExtent l="9525" t="9525" r="9525" b="9525"/>
                 <wp:wrapNone/>
-                <wp:docPr id="77" name="AutoShape 9" hidden="1"/>
+                <wp:docPr id="53" name="AutoShape 9" hidden="1"/>
                 <wp:cNvGraphicFramePr>
                   <a:graphicFrameLocks xmlns:a="http://schemas.openxmlformats.org/drawingml/2006/main" noChangeAspect="1"/>
                 </wp:cNvGraphicFramePr>
@@ -5742,7 +5742,7 @@
                 <wp:extent cx="3429000" cy="2228850"/>
                 <wp:effectExtent l="9525" t="9525" r="9525" b="9525"/>
                 <wp:wrapNone/>
-                <wp:docPr id="78" name="AutoShape 8" hidden="1"/>
+                <wp:docPr id="54" name="AutoShape 8" hidden="1"/>
                 <wp:cNvGraphicFramePr>
                   <a:graphicFrameLocks xmlns:a="http://schemas.openxmlformats.org/drawingml/2006/main" noChangeAspect="1"/>
                 </wp:cNvGraphicFramePr>
@@ -5814,7 +5814,7 @@
                 <wp:extent cx="3429000" cy="2228850"/>
                 <wp:effectExtent l="9525" t="9525" r="9525" b="9525"/>
                 <wp:wrapNone/>
-                <wp:docPr id="79" name="AutoShape 7" hidden="1"/>
+                <wp:docPr id="55" name="AutoShape 7" hidden="1"/>
                 <wp:cNvGraphicFramePr>
                   <a:graphicFrameLocks xmlns:a="http://schemas.openxmlformats.org/drawingml/2006/main" noChangeAspect="1"/>
                 </wp:cNvGraphicFramePr>
@@ -5886,7 +5886,7 @@
                 <wp:extent cx="3429000" cy="2228850"/>
                 <wp:effectExtent l="9525" t="9525" r="9525" b="9525"/>
                 <wp:wrapNone/>
-                <wp:docPr id="80" name="AutoShape 6" hidden="1"/>
+                <wp:docPr id="56" name="AutoShape 6" hidden="1"/>
                 <wp:cNvGraphicFramePr>
                   <a:graphicFrameLocks xmlns:a="http://schemas.openxmlformats.org/drawingml/2006/main" noChangeAspect="1"/>
                 </wp:cNvGraphicFramePr>
@@ -5958,7 +5958,7 @@
                 <wp:extent cx="3429000" cy="2228850"/>
                 <wp:effectExtent l="9525" t="9525" r="9525" b="9525"/>
                 <wp:wrapNone/>
-                <wp:docPr id="81" name="AutoShape 5" hidden="1"/>
+                <wp:docPr id="57" name="AutoShape 5" hidden="1"/>
                 <wp:cNvGraphicFramePr>
                   <a:graphicFrameLocks xmlns:a="http://schemas.openxmlformats.org/drawingml/2006/main" noChangeAspect="1"/>
                 </wp:cNvGraphicFramePr>
@@ -6030,7 +6030,7 @@
                 <wp:extent cx="3429000" cy="2228850"/>
                 <wp:effectExtent l="9525" t="9525" r="9525" b="9525"/>
                 <wp:wrapNone/>
-                <wp:docPr id="82" name="AutoShape 4" hidden="1"/>
+                <wp:docPr id="58" name="AutoShape 4" hidden="1"/>
                 <wp:cNvGraphicFramePr>
                   <a:graphicFrameLocks xmlns:a="http://schemas.openxmlformats.org/drawingml/2006/main" noChangeAspect="1"/>
                 </wp:cNvGraphicFramePr>
@@ -6102,7 +6102,7 @@
                 <wp:extent cx="3429000" cy="2228850"/>
                 <wp:effectExtent l="9525" t="9525" r="9525" b="9525"/>
                 <wp:wrapNone/>
-                <wp:docPr id="83" name="AutoShape 3" hidden="1"/>
+                <wp:docPr id="59" name="AutoShape 3" hidden="1"/>
                 <wp:cNvGraphicFramePr>
                   <a:graphicFrameLocks xmlns:a="http://schemas.openxmlformats.org/drawingml/2006/main" noChangeAspect="1"/>
                 </wp:cNvGraphicFramePr>
@@ -6174,7 +6174,7 @@
                 <wp:extent cx="3429000" cy="2228850"/>
                 <wp:effectExtent l="9525" t="9525" r="9525" b="9525"/>
                 <wp:wrapNone/>
-                <wp:docPr id="84" name="AutoShape 2" hidden="1"/>
+                <wp:docPr id="60" name="AutoShape 2" hidden="1"/>
                 <wp:cNvGraphicFramePr>
                   <a:graphicFrameLocks xmlns:a="http://schemas.openxmlformats.org/drawingml/2006/main" noChangeAspect="1"/>
                 </wp:cNvGraphicFramePr>

</xml_diff>